<commit_message>
added new features such as reviews
</commit_message>
<xml_diff>
--- a/developProjectFeatureMarking.docx
+++ b/developProjectFeatureMarking.docx
@@ -1528,6 +1528,15 @@
                 <w:szCs w:val="22"/>
               </w:rPr>
             </w:pPr>
+            <w:r>
+              <w:rPr>
+                <w:rFonts w:ascii="Calibri" w:hAnsi="Calibri"/>
+                <w:color w:val="000000"/>
+                <w:sz w:val="22"/>
+                <w:szCs w:val="22"/>
+              </w:rPr>
+              <w:t>1</w:t>
+            </w:r>
           </w:p>
         </w:tc>
         <w:tc>
@@ -2041,6 +2050,15 @@
                 <w:szCs w:val="22"/>
               </w:rPr>
             </w:pPr>
+            <w:r>
+              <w:rPr>
+                <w:rFonts w:ascii="Calibri" w:hAnsi="Calibri"/>
+                <w:color w:val="000000"/>
+                <w:sz w:val="22"/>
+                <w:szCs w:val="22"/>
+              </w:rPr>
+              <w:t>2</w:t>
+            </w:r>
           </w:p>
         </w:tc>
         <w:tc>
@@ -2632,6 +2650,15 @@
                 <w:szCs w:val="22"/>
               </w:rPr>
             </w:pPr>
+            <w:r>
+              <w:rPr>
+                <w:rFonts w:ascii="Calibri" w:hAnsi="Calibri"/>
+                <w:color w:val="000000"/>
+                <w:sz w:val="22"/>
+                <w:szCs w:val="22"/>
+              </w:rPr>
+              <w:t>1</w:t>
+            </w:r>
           </w:p>
         </w:tc>
         <w:tc>
@@ -2752,6 +2779,15 @@
                 <w:szCs w:val="22"/>
               </w:rPr>
             </w:pPr>
+            <w:r>
+              <w:rPr>
+                <w:rFonts w:ascii="Calibri" w:hAnsi="Calibri"/>
+                <w:color w:val="000000"/>
+                <w:sz w:val="22"/>
+                <w:szCs w:val="22"/>
+              </w:rPr>
+              <w:t>1</w:t>
+            </w:r>
           </w:p>
         </w:tc>
         <w:tc>
@@ -2797,27 +2833,7 @@
                 <w:sz w:val="22"/>
                 <w:szCs w:val="22"/>
               </w:rPr>
-              <w:t>Improved formatting/UI (</w:t>
-            </w:r>
-            <w:proofErr w:type="gramStart"/>
-            <w:r>
-              <w:rPr>
-                <w:rFonts w:ascii="Calibri" w:hAnsi="Calibri"/>
-                <w:color w:val="000000"/>
-                <w:sz w:val="22"/>
-                <w:szCs w:val="22"/>
-              </w:rPr>
-              <w:t>e.g.</w:t>
-            </w:r>
-            <w:proofErr w:type="gramEnd"/>
-            <w:r>
-              <w:rPr>
-                <w:rFonts w:ascii="Calibri" w:hAnsi="Calibri"/>
-                <w:color w:val="000000"/>
-                <w:sz w:val="22"/>
-                <w:szCs w:val="22"/>
-              </w:rPr>
-              <w:t xml:space="preserve"> in header bar)</w:t>
+              <w:t>Improved formatting/UI (e.g. in header bar)</w:t>
             </w:r>
           </w:p>
         </w:tc>
@@ -4271,15 +4287,6 @@
                 <w:szCs w:val="22"/>
               </w:rPr>
             </w:pPr>
-            <w:r>
-              <w:rPr>
-                <w:rFonts w:ascii="Calibri" w:hAnsi="Calibri"/>
-                <w:color w:val="000000"/>
-                <w:sz w:val="22"/>
-                <w:szCs w:val="22"/>
-              </w:rPr>
-              <w:t>2</w:t>
-            </w:r>
           </w:p>
         </w:tc>
         <w:tc>
@@ -4427,15 +4434,6 @@
                 <w:szCs w:val="22"/>
               </w:rPr>
             </w:pPr>
-            <w:r>
-              <w:rPr>
-                <w:rFonts w:ascii="Calibri" w:hAnsi="Calibri"/>
-                <w:color w:val="000000"/>
-                <w:sz w:val="22"/>
-                <w:szCs w:val="22"/>
-              </w:rPr>
-              <w:t>2</w:t>
-            </w:r>
           </w:p>
         </w:tc>
         <w:tc>
@@ -4916,9 +4914,6 @@
             <w:pPr>
               <w:jc w:val="center"/>
             </w:pPr>
-            <w:r>
-              <w:t>1</w:t>
-            </w:r>
           </w:p>
         </w:tc>
         <w:tc>
@@ -5082,6 +5077,15 @@
                 <w:szCs w:val="22"/>
               </w:rPr>
             </w:pPr>
+            <w:r>
+              <w:rPr>
+                <w:rFonts w:ascii="Calibri" w:hAnsi="Calibri"/>
+                <w:color w:val="000000"/>
+                <w:sz w:val="22"/>
+                <w:szCs w:val="22"/>
+              </w:rPr>
+              <w:t>2</w:t>
+            </w:r>
           </w:p>
         </w:tc>
         <w:tc>
@@ -5211,6 +5215,15 @@
                 <w:szCs w:val="22"/>
               </w:rPr>
             </w:pPr>
+            <w:r>
+              <w:rPr>
+                <w:rFonts w:ascii="Calibri" w:hAnsi="Calibri"/>
+                <w:color w:val="000000"/>
+                <w:sz w:val="22"/>
+                <w:szCs w:val="22"/>
+              </w:rPr>
+              <w:t>1</w:t>
+            </w:r>
           </w:p>
         </w:tc>
         <w:tc>
@@ -5491,8 +5504,14 @@
           <w:p>
             <w:pPr>
               <w:jc w:val="center"/>
-            </w:pPr>
-            <w:r>
+              <w:rPr>
+                <w:rFonts w:asciiTheme="minorHAnsi" w:hAnsiTheme="minorHAnsi" w:cstheme="minorHAnsi"/>
+              </w:rPr>
+            </w:pPr>
+            <w:r>
+              <w:rPr>
+                <w:rFonts w:asciiTheme="minorHAnsi" w:hAnsiTheme="minorHAnsi" w:cstheme="minorHAnsi"/>
+              </w:rPr>
               <w:t>2</w:t>
             </w:r>
           </w:p>
@@ -5605,6 +5624,9 @@
           <w:p>
             <w:pPr>
               <w:jc w:val="center"/>
+              <w:rPr>
+                <w:rFonts w:asciiTheme="minorHAnsi" w:hAnsiTheme="minorHAnsi" w:cstheme="minorHAnsi"/>
+              </w:rPr>
             </w:pPr>
           </w:p>
         </w:tc>
@@ -6088,6 +6110,15 @@
                 <w:szCs w:val="22"/>
               </w:rPr>
             </w:pPr>
+            <w:r>
+              <w:rPr>
+                <w:rFonts w:ascii="Calibri" w:hAnsi="Calibri"/>
+                <w:color w:val="000000"/>
+                <w:sz w:val="22"/>
+                <w:szCs w:val="22"/>
+              </w:rPr>
+              <w:t>1</w:t>
+            </w:r>
           </w:p>
         </w:tc>
         <w:tc>
@@ -8089,29 +8120,7 @@
                 <w:sz w:val="22"/>
                 <w:szCs w:val="22"/>
               </w:rPr>
-              <w:t xml:space="preserve"> with maximum of 10 bonus marks. </w:t>
-            </w:r>
-            <w:proofErr w:type="gramStart"/>
-            <w:r>
-              <w:rPr>
-                <w:rFonts w:ascii="Calibri" w:hAnsi="Calibri"/>
-                <w:b/>
-                <w:color w:val="000000"/>
-                <w:sz w:val="22"/>
-                <w:szCs w:val="22"/>
-              </w:rPr>
-              <w:t>i.e.</w:t>
-            </w:r>
-            <w:proofErr w:type="gramEnd"/>
-            <w:r>
-              <w:rPr>
-                <w:rFonts w:ascii="Calibri" w:hAnsi="Calibri"/>
-                <w:b/>
-                <w:color w:val="000000"/>
-                <w:sz w:val="22"/>
-                <w:szCs w:val="22"/>
-              </w:rPr>
-              <w:t xml:space="preserve"> 60 points out of 50 is max.</w:t>
+              <w:t xml:space="preserve"> with maximum of 10 bonus marks. i.e. 60 points out of 50 is max.</w:t>
             </w:r>
             <w:r>
               <w:rPr>

</xml_diff>

<commit_message>
Added more backend features
</commit_message>
<xml_diff>
--- a/developProjectFeatureMarking.docx
+++ b/developProjectFeatureMarking.docx
@@ -396,7 +396,10 @@
           </w:tcPr>
           <w:p>
             <w:r>
-              <w:t>Execsummary.md</w:t>
+              <w:t>e</w:t>
+            </w:r>
+            <w:r>
+              <w:t>xecsummary.md</w:t>
             </w:r>
           </w:p>
         </w:tc>
@@ -4471,6 +4474,15 @@
                 <w:szCs w:val="22"/>
               </w:rPr>
             </w:pPr>
+            <w:r>
+              <w:rPr>
+                <w:rFonts w:ascii="Calibri" w:hAnsi="Calibri"/>
+                <w:color w:val="000000"/>
+                <w:sz w:val="22"/>
+                <w:szCs w:val="22"/>
+              </w:rPr>
+              <w:t>2</w:t>
+            </w:r>
           </w:p>
         </w:tc>
         <w:tc>
@@ -7633,6 +7645,15 @@
                 <w:szCs w:val="22"/>
               </w:rPr>
             </w:pPr>
+            <w:r>
+              <w:rPr>
+                <w:rFonts w:ascii="Calibri" w:hAnsi="Calibri"/>
+                <w:color w:val="000000"/>
+                <w:sz w:val="22"/>
+                <w:szCs w:val="22"/>
+              </w:rPr>
+              <w:t>5</w:t>
+            </w:r>
           </w:p>
         </w:tc>
         <w:tc>

</xml_diff>

<commit_message>
added CSS to order
</commit_message>
<xml_diff>
--- a/developProjectFeatureMarking.docx
+++ b/developProjectFeatureMarking.docx
@@ -394,14 +394,7 @@
           <w:tcPr>
             <w:tcW w:w="3926" w:type="dxa"/>
           </w:tcPr>
-          <w:p>
-            <w:r>
-              <w:t>e</w:t>
-            </w:r>
-            <w:r>
-              <w:t>xecsummary.md</w:t>
-            </w:r>
-          </w:p>
+          <w:p/>
         </w:tc>
       </w:tr>
       <w:tr>
@@ -540,7 +533,11 @@
             <w:tcW w:w="788" w:type="dxa"/>
             <w:shd w:val="clear" w:color="auto" w:fill="auto"/>
           </w:tcPr>
-          <w:p/>
+          <w:p>
+            <w:r>
+              <w:t>2</w:t>
+            </w:r>
+          </w:p>
         </w:tc>
         <w:tc>
           <w:tcPr>
@@ -640,7 +637,11 @@
             <w:tcW w:w="788" w:type="dxa"/>
             <w:shd w:val="clear" w:color="auto" w:fill="auto"/>
           </w:tcPr>
-          <w:p/>
+          <w:p>
+            <w:r>
+              <w:t>3</w:t>
+            </w:r>
+          </w:p>
         </w:tc>
         <w:tc>
           <w:tcPr>
@@ -775,7 +776,11 @@
             <w:tcW w:w="788" w:type="dxa"/>
             <w:shd w:val="clear" w:color="auto" w:fill="auto"/>
           </w:tcPr>
-          <w:p/>
+          <w:p>
+            <w:r>
+              <w:t>8</w:t>
+            </w:r>
+          </w:p>
         </w:tc>
         <w:tc>
           <w:tcPr>
@@ -1176,6 +1181,15 @@
                 <w:szCs w:val="22"/>
               </w:rPr>
             </w:pPr>
+            <w:r>
+              <w:rPr>
+                <w:rFonts w:ascii="Calibri" w:hAnsi="Calibri"/>
+                <w:color w:val="000000"/>
+                <w:sz w:val="22"/>
+                <w:szCs w:val="22"/>
+              </w:rPr>
+              <w:t>listprod.js</w:t>
+            </w:r>
           </w:p>
         </w:tc>
       </w:tr>
@@ -1305,6 +1319,15 @@
                 <w:szCs w:val="22"/>
               </w:rPr>
             </w:pPr>
+            <w:r>
+              <w:rPr>
+                <w:rFonts w:ascii="Calibri" w:hAnsi="Calibri"/>
+                <w:color w:val="000000"/>
+                <w:sz w:val="22"/>
+                <w:szCs w:val="22"/>
+              </w:rPr>
+              <w:t>listprod.js</w:t>
+            </w:r>
           </w:p>
         </w:tc>
       </w:tr>
@@ -1434,6 +1457,15 @@
                 <w:szCs w:val="22"/>
               </w:rPr>
             </w:pPr>
+            <w:r>
+              <w:rPr>
+                <w:rFonts w:ascii="Calibri" w:hAnsi="Calibri"/>
+                <w:color w:val="000000"/>
+                <w:sz w:val="22"/>
+                <w:szCs w:val="22"/>
+              </w:rPr>
+              <w:t>listprod.js</w:t>
+            </w:r>
           </w:p>
         </w:tc>
       </w:tr>
@@ -1563,6 +1595,15 @@
                 <w:szCs w:val="22"/>
               </w:rPr>
             </w:pPr>
+            <w:r>
+              <w:rPr>
+                <w:rFonts w:ascii="Calibri" w:hAnsi="Calibri"/>
+                <w:color w:val="000000"/>
+                <w:sz w:val="22"/>
+                <w:szCs w:val="22"/>
+              </w:rPr>
+              <w:t>listprod.js</w:t>
+            </w:r>
           </w:p>
         </w:tc>
       </w:tr>
@@ -1692,6 +1733,15 @@
                 <w:szCs w:val="22"/>
               </w:rPr>
             </w:pPr>
+            <w:r>
+              <w:rPr>
+                <w:rFonts w:ascii="Calibri" w:hAnsi="Calibri"/>
+                <w:color w:val="000000"/>
+                <w:sz w:val="22"/>
+                <w:szCs w:val="22"/>
+              </w:rPr>
+              <w:t>index.js (header included on every page)</w:t>
+            </w:r>
           </w:p>
         </w:tc>
       </w:tr>
@@ -1821,6 +1871,15 @@
                 <w:szCs w:val="22"/>
               </w:rPr>
             </w:pPr>
+            <w:r>
+              <w:rPr>
+                <w:rFonts w:ascii="Calibri" w:hAnsi="Calibri"/>
+                <w:color w:val="000000"/>
+                <w:sz w:val="22"/>
+                <w:szCs w:val="22"/>
+              </w:rPr>
+              <w:t>index.js</w:t>
+            </w:r>
           </w:p>
         </w:tc>
       </w:tr>
@@ -2085,6 +2144,15 @@
                 <w:szCs w:val="22"/>
               </w:rPr>
             </w:pPr>
+            <w:r>
+              <w:rPr>
+                <w:rFonts w:ascii="Calibri" w:hAnsi="Calibri"/>
+                <w:color w:val="000000"/>
+                <w:sz w:val="22"/>
+                <w:szCs w:val="22"/>
+              </w:rPr>
+              <w:t>listprod.js</w:t>
+            </w:r>
           </w:p>
         </w:tc>
       </w:tr>
@@ -2409,6 +2477,15 @@
                 <w:szCs w:val="22"/>
               </w:rPr>
             </w:pPr>
+            <w:r>
+              <w:rPr>
+                <w:rFonts w:ascii="Calibri" w:hAnsi="Calibri"/>
+                <w:color w:val="000000"/>
+                <w:sz w:val="22"/>
+                <w:szCs w:val="22"/>
+              </w:rPr>
+              <w:t>addcart.js</w:t>
+            </w:r>
           </w:p>
         </w:tc>
       </w:tr>
@@ -2538,6 +2615,15 @@
                 <w:szCs w:val="22"/>
               </w:rPr>
             </w:pPr>
+            <w:r>
+              <w:rPr>
+                <w:rFonts w:ascii="Calibri" w:hAnsi="Calibri"/>
+                <w:color w:val="000000"/>
+                <w:sz w:val="22"/>
+                <w:szCs w:val="22"/>
+              </w:rPr>
+              <w:t>showcart.js</w:t>
+            </w:r>
           </w:p>
         </w:tc>
       </w:tr>
@@ -2685,6 +2771,15 @@
                 <w:szCs w:val="22"/>
               </w:rPr>
             </w:pPr>
+            <w:r>
+              <w:rPr>
+                <w:rFonts w:ascii="Calibri" w:hAnsi="Calibri"/>
+                <w:color w:val="000000"/>
+                <w:sz w:val="22"/>
+                <w:szCs w:val="22"/>
+              </w:rPr>
+              <w:t>showcart.js</w:t>
+            </w:r>
           </w:p>
         </w:tc>
       </w:tr>
@@ -2814,6 +2909,15 @@
                 <w:szCs w:val="22"/>
               </w:rPr>
             </w:pPr>
+            <w:r>
+              <w:rPr>
+                <w:rFonts w:ascii="Calibri" w:hAnsi="Calibri"/>
+                <w:color w:val="000000"/>
+                <w:sz w:val="22"/>
+                <w:szCs w:val="22"/>
+              </w:rPr>
+              <w:t>showcart.js</w:t>
+            </w:r>
           </w:p>
         </w:tc>
       </w:tr>
@@ -2844,27 +2948,7 @@
                 <w:sz w:val="22"/>
                 <w:szCs w:val="22"/>
               </w:rPr>
-              <w:t>Improved formatting/UI (</w:t>
-            </w:r>
-            <w:proofErr w:type="gramStart"/>
-            <w:r>
-              <w:rPr>
-                <w:rFonts w:ascii="Calibri" w:hAnsi="Calibri"/>
-                <w:color w:val="000000"/>
-                <w:sz w:val="22"/>
-                <w:szCs w:val="22"/>
-              </w:rPr>
-              <w:t>e.g.</w:t>
-            </w:r>
-            <w:proofErr w:type="gramEnd"/>
-            <w:r>
-              <w:rPr>
-                <w:rFonts w:ascii="Calibri" w:hAnsi="Calibri"/>
-                <w:color w:val="000000"/>
-                <w:sz w:val="22"/>
-                <w:szCs w:val="22"/>
-              </w:rPr>
-              <w:t xml:space="preserve"> in header bar)</w:t>
+              <w:t>Improved formatting/UI (e.g. in header bar)</w:t>
             </w:r>
           </w:p>
         </w:tc>
@@ -2939,6 +3023,15 @@
                 <w:szCs w:val="22"/>
               </w:rPr>
             </w:pPr>
+            <w:r>
+              <w:rPr>
+                <w:rFonts w:ascii="Calibri" w:hAnsi="Calibri"/>
+                <w:color w:val="000000"/>
+                <w:sz w:val="22"/>
+                <w:szCs w:val="22"/>
+              </w:rPr>
+              <w:t>1</w:t>
+            </w:r>
           </w:p>
         </w:tc>
         <w:tc>
@@ -2954,6 +3047,15 @@
                 <w:szCs w:val="22"/>
               </w:rPr>
             </w:pPr>
+            <w:r>
+              <w:rPr>
+                <w:rFonts w:ascii="Calibri" w:hAnsi="Calibri"/>
+                <w:color w:val="000000"/>
+                <w:sz w:val="22"/>
+                <w:szCs w:val="22"/>
+              </w:rPr>
+              <w:t>showcart.js</w:t>
+            </w:r>
           </w:p>
         </w:tc>
       </w:tr>
@@ -3083,6 +3185,15 @@
                 <w:szCs w:val="22"/>
               </w:rPr>
             </w:pPr>
+            <w:r>
+              <w:rPr>
+                <w:rFonts w:ascii="Calibri" w:hAnsi="Calibri"/>
+                <w:color w:val="000000"/>
+                <w:sz w:val="22"/>
+                <w:szCs w:val="22"/>
+              </w:rPr>
+              <w:t>showcart.js</w:t>
+            </w:r>
           </w:p>
         </w:tc>
       </w:tr>
@@ -3265,6 +3376,15 @@
                 <w:szCs w:val="22"/>
               </w:rPr>
             </w:pPr>
+            <w:r>
+              <w:rPr>
+                <w:rFonts w:ascii="Calibri" w:hAnsi="Calibri"/>
+                <w:color w:val="000000"/>
+                <w:sz w:val="22"/>
+                <w:szCs w:val="22"/>
+              </w:rPr>
+              <w:t>checkout.js</w:t>
+            </w:r>
           </w:p>
         </w:tc>
       </w:tr>
@@ -3394,6 +3514,15 @@
                 <w:szCs w:val="22"/>
               </w:rPr>
             </w:pPr>
+            <w:r>
+              <w:rPr>
+                <w:rFonts w:ascii="Calibri" w:hAnsi="Calibri"/>
+                <w:color w:val="000000"/>
+                <w:sz w:val="22"/>
+                <w:szCs w:val="22"/>
+              </w:rPr>
+              <w:t>checkout.js</w:t>
+            </w:r>
           </w:p>
         </w:tc>
       </w:tr>
@@ -3523,6 +3652,15 @@
                 <w:szCs w:val="22"/>
               </w:rPr>
             </w:pPr>
+            <w:r>
+              <w:rPr>
+                <w:rFonts w:ascii="Calibri" w:hAnsi="Calibri"/>
+                <w:color w:val="000000"/>
+                <w:sz w:val="22"/>
+                <w:szCs w:val="22"/>
+              </w:rPr>
+              <w:t>checkout.js</w:t>
+            </w:r>
           </w:p>
         </w:tc>
       </w:tr>
@@ -3982,6 +4120,15 @@
                 <w:szCs w:val="22"/>
               </w:rPr>
             </w:pPr>
+            <w:r>
+              <w:rPr>
+                <w:rFonts w:ascii="Calibri" w:hAnsi="Calibri"/>
+                <w:color w:val="000000"/>
+                <w:sz w:val="22"/>
+                <w:szCs w:val="22"/>
+              </w:rPr>
+              <w:t>product.js</w:t>
+            </w:r>
           </w:p>
         </w:tc>
       </w:tr>
@@ -4111,6 +4258,15 @@
                 <w:szCs w:val="22"/>
               </w:rPr>
             </w:pPr>
+            <w:r>
+              <w:rPr>
+                <w:rFonts w:ascii="Calibri" w:hAnsi="Calibri"/>
+                <w:color w:val="000000"/>
+                <w:sz w:val="22"/>
+                <w:szCs w:val="22"/>
+              </w:rPr>
+              <w:t>product.js</w:t>
+            </w:r>
           </w:p>
         </w:tc>
       </w:tr>
@@ -4342,6 +4498,15 @@
                 <w:szCs w:val="22"/>
               </w:rPr>
             </w:pPr>
+            <w:r>
+              <w:rPr>
+                <w:rFonts w:ascii="Calibri" w:hAnsi="Calibri"/>
+                <w:color w:val="000000"/>
+                <w:sz w:val="22"/>
+                <w:szCs w:val="22"/>
+              </w:rPr>
+              <w:t>signup.js</w:t>
+            </w:r>
           </w:p>
         </w:tc>
       </w:tr>
@@ -4498,6 +4663,15 @@
                 <w:szCs w:val="22"/>
               </w:rPr>
             </w:pPr>
+            <w:r>
+              <w:rPr>
+                <w:rFonts w:ascii="Calibri" w:hAnsi="Calibri"/>
+                <w:color w:val="000000"/>
+                <w:sz w:val="22"/>
+                <w:szCs w:val="22"/>
+              </w:rPr>
+              <w:t>signup.js</w:t>
+            </w:r>
           </w:p>
         </w:tc>
       </w:tr>
@@ -4600,6 +4774,15 @@
                 <w:szCs w:val="22"/>
               </w:rPr>
             </w:pPr>
+            <w:r>
+              <w:rPr>
+                <w:rFonts w:ascii="Calibri" w:hAnsi="Calibri"/>
+                <w:color w:val="000000"/>
+                <w:sz w:val="22"/>
+                <w:szCs w:val="22"/>
+              </w:rPr>
+              <w:t>2</w:t>
+            </w:r>
           </w:p>
         </w:tc>
         <w:tc>
@@ -4615,6 +4798,15 @@
                 <w:szCs w:val="22"/>
               </w:rPr>
             </w:pPr>
+            <w:r>
+              <w:rPr>
+                <w:rFonts w:ascii="Calibri" w:hAnsi="Calibri"/>
+                <w:color w:val="000000"/>
+                <w:sz w:val="22"/>
+                <w:szCs w:val="22"/>
+              </w:rPr>
+              <w:t>updateCustomer.js</w:t>
+            </w:r>
           </w:p>
         </w:tc>
       </w:tr>
@@ -4744,6 +4936,15 @@
                 <w:szCs w:val="22"/>
               </w:rPr>
             </w:pPr>
+            <w:r>
+              <w:rPr>
+                <w:rFonts w:ascii="Calibri" w:hAnsi="Calibri"/>
+                <w:color w:val="000000"/>
+                <w:sz w:val="22"/>
+                <w:szCs w:val="22"/>
+              </w:rPr>
+              <w:t>login.js/logout.js</w:t>
+            </w:r>
           </w:p>
         </w:tc>
       </w:tr>
@@ -4972,7 +5173,11 @@
           <w:tcPr>
             <w:tcW w:w="3926" w:type="dxa"/>
           </w:tcPr>
-          <w:p/>
+          <w:p>
+            <w:r>
+              <w:t>admin.js</w:t>
+            </w:r>
+          </w:p>
         </w:tc>
       </w:tr>
       <w:tr>
@@ -5153,6 +5358,15 @@
                 <w:szCs w:val="22"/>
               </w:rPr>
             </w:pPr>
+            <w:r>
+              <w:rPr>
+                <w:rFonts w:ascii="Calibri" w:hAnsi="Calibri"/>
+                <w:color w:val="000000"/>
+                <w:sz w:val="22"/>
+                <w:szCs w:val="22"/>
+              </w:rPr>
+              <w:t>addreview.js</w:t>
+            </w:r>
           </w:p>
         </w:tc>
       </w:tr>
@@ -5291,6 +5505,15 @@
                 <w:szCs w:val="22"/>
               </w:rPr>
             </w:pPr>
+            <w:r>
+              <w:rPr>
+                <w:rFonts w:ascii="Calibri" w:hAnsi="Calibri"/>
+                <w:color w:val="000000"/>
+                <w:sz w:val="22"/>
+                <w:szCs w:val="22"/>
+              </w:rPr>
+              <w:t>addreview.js/product.js</w:t>
+            </w:r>
           </w:p>
         </w:tc>
       </w:tr>
@@ -5572,7 +5795,11 @@
           <w:tcPr>
             <w:tcW w:w="3926" w:type="dxa"/>
           </w:tcPr>
-          <w:p/>
+          <w:p>
+            <w:r>
+              <w:t>product.js</w:t>
+            </w:r>
+          </w:p>
         </w:tc>
       </w:tr>
       <w:tr>
@@ -5937,6 +6164,15 @@
                 <w:szCs w:val="22"/>
               </w:rPr>
             </w:pPr>
+            <w:r>
+              <w:rPr>
+                <w:rFonts w:ascii="Calibri" w:hAnsi="Calibri"/>
+                <w:color w:val="000000"/>
+                <w:sz w:val="22"/>
+                <w:szCs w:val="22"/>
+              </w:rPr>
+              <w:t>login.js</w:t>
+            </w:r>
           </w:p>
         </w:tc>
       </w:tr>
@@ -6066,6 +6302,15 @@
                 <w:szCs w:val="22"/>
               </w:rPr>
             </w:pPr>
+            <w:r>
+              <w:rPr>
+                <w:rFonts w:ascii="Calibri" w:hAnsi="Calibri"/>
+                <w:color w:val="000000"/>
+                <w:sz w:val="22"/>
+                <w:szCs w:val="22"/>
+              </w:rPr>
+              <w:t>admin.js</w:t>
+            </w:r>
           </w:p>
         </w:tc>
       </w:tr>
@@ -6195,6 +6440,15 @@
                 <w:szCs w:val="22"/>
               </w:rPr>
             </w:pPr>
+            <w:r>
+              <w:rPr>
+                <w:rFonts w:ascii="Calibri" w:hAnsi="Calibri"/>
+                <w:color w:val="000000"/>
+                <w:sz w:val="22"/>
+                <w:szCs w:val="22"/>
+              </w:rPr>
+              <w:t>admin.js</w:t>
+            </w:r>
           </w:p>
         </w:tc>
       </w:tr>
@@ -6420,6 +6674,15 @@
                 <w:szCs w:val="22"/>
               </w:rPr>
             </w:pPr>
+            <w:r>
+              <w:rPr>
+                <w:rFonts w:ascii="Calibri" w:hAnsi="Calibri"/>
+                <w:color w:val="000000"/>
+                <w:sz w:val="22"/>
+                <w:szCs w:val="22"/>
+              </w:rPr>
+              <w:t>2</w:t>
+            </w:r>
           </w:p>
         </w:tc>
         <w:tc>
@@ -6435,6 +6698,15 @@
                 <w:szCs w:val="22"/>
               </w:rPr>
             </w:pPr>
+            <w:r>
+              <w:rPr>
+                <w:rFonts w:ascii="Calibri" w:hAnsi="Calibri"/>
+                <w:color w:val="000000"/>
+                <w:sz w:val="22"/>
+                <w:szCs w:val="22"/>
+              </w:rPr>
+              <w:t>addproduct.js</w:t>
+            </w:r>
           </w:p>
         </w:tc>
       </w:tr>
@@ -6540,6 +6812,15 @@
                 <w:szCs w:val="22"/>
               </w:rPr>
             </w:pPr>
+            <w:r>
+              <w:rPr>
+                <w:rFonts w:ascii="Calibri" w:hAnsi="Calibri"/>
+                <w:color w:val="000000"/>
+                <w:sz w:val="22"/>
+                <w:szCs w:val="22"/>
+              </w:rPr>
+              <w:t>2</w:t>
+            </w:r>
           </w:p>
         </w:tc>
         <w:tc>
@@ -6555,6 +6836,15 @@
                 <w:szCs w:val="22"/>
               </w:rPr>
             </w:pPr>
+            <w:r>
+              <w:rPr>
+                <w:rFonts w:ascii="Calibri" w:hAnsi="Calibri"/>
+                <w:color w:val="000000"/>
+                <w:sz w:val="22"/>
+                <w:szCs w:val="22"/>
+              </w:rPr>
+              <w:t>updateproduct.js</w:t>
+            </w:r>
           </w:p>
         </w:tc>
       </w:tr>
@@ -7669,6 +7959,15 @@
                 <w:szCs w:val="22"/>
               </w:rPr>
             </w:pPr>
+            <w:r>
+              <w:rPr>
+                <w:rFonts w:ascii="Calibri" w:hAnsi="Calibri"/>
+                <w:color w:val="000000"/>
+                <w:sz w:val="22"/>
+                <w:szCs w:val="22"/>
+              </w:rPr>
+              <w:t>Interface is appealing for users ; styling has been done along with a Navbar on every page for easy access</w:t>
+            </w:r>
           </w:p>
         </w:tc>
       </w:tr>
@@ -8190,9 +8489,8 @@
                 <w:sz w:val="22"/>
                 <w:szCs w:val="22"/>
               </w:rPr>
-              <w:t xml:space="preserve"> with maximum of 10 bonus marks. </w:t>
-            </w:r>
-            <w:proofErr w:type="gramStart"/>
+              <w:t xml:space="preserve"> with maximum of 10 bonus marks. i.e. 60 points out of 50 is max.</w:t>
+            </w:r>
             <w:r>
               <w:rPr>
                 <w:rFonts w:ascii="Calibri" w:hAnsi="Calibri"/>
@@ -8201,27 +8499,6 @@
                 <w:sz w:val="22"/>
                 <w:szCs w:val="22"/>
               </w:rPr>
-              <w:t>i.e.</w:t>
-            </w:r>
-            <w:proofErr w:type="gramEnd"/>
-            <w:r>
-              <w:rPr>
-                <w:rFonts w:ascii="Calibri" w:hAnsi="Calibri"/>
-                <w:b/>
-                <w:color w:val="000000"/>
-                <w:sz w:val="22"/>
-                <w:szCs w:val="22"/>
-              </w:rPr>
-              <w:t xml:space="preserve"> 60 points out of 50 is max.</w:t>
-            </w:r>
-            <w:r>
-              <w:rPr>
-                <w:rFonts w:ascii="Calibri" w:hAnsi="Calibri"/>
-                <w:b/>
-                <w:color w:val="000000"/>
-                <w:sz w:val="22"/>
-                <w:szCs w:val="22"/>
-              </w:rPr>
               <w:t>)</w:t>
             </w:r>
           </w:p>
@@ -8277,6 +8554,15 @@
                 <w:szCs w:val="22"/>
               </w:rPr>
             </w:pPr>
+            <w:r>
+              <w:rPr>
+                <w:rFonts w:ascii="Calibri" w:hAnsi="Calibri"/>
+                <w:color w:val="000000"/>
+                <w:sz w:val="22"/>
+                <w:szCs w:val="22"/>
+              </w:rPr>
+              <w:t>61</w:t>
+            </w:r>
           </w:p>
         </w:tc>
         <w:tc>

</xml_diff>